<commit_message>
Added some files and did some work
</commit_message>
<xml_diff>
--- a/Courses/Computer Arcitecture & Logic Design/Computer Architecture & Logic Design Lab (CEL-220)/Lecture Notes/Lab No 03/CALD Lab 03.docx
+++ b/Courses/Computer Arcitecture & Logic Design/Computer Architecture & Logic Design Lab (CEL-220)/Lecture Notes/Lab No 03/CALD Lab 03.docx
@@ -74,6 +74,7 @@
       <w:r>
         <w:rPr>
           <w:rFonts w:ascii="Britannic Bold" w:hAnsi="Britannic Bold"/>
+          <w:noProof/>
           <w:sz w:val="32"/>
           <w:szCs w:val="32"/>
         </w:rPr>
@@ -148,6 +149,7 @@
       <w:r>
         <w:rPr>
           <w:rFonts w:ascii="Britannic Bold" w:hAnsi="Britannic Bold"/>
+          <w:noProof/>
           <w:sz w:val="32"/>
           <w:szCs w:val="32"/>
         </w:rPr>
@@ -227,14 +229,15 @@
       <w:r>
         <w:rPr>
           <w:rFonts w:ascii="Britannic Bold" w:hAnsi="Britannic Bold"/>
+          <w:noProof/>
           <w:sz w:val="32"/>
           <w:szCs w:val="32"/>
         </w:rPr>
         <w:lastRenderedPageBreak/>
         <w:drawing>
-          <wp:inline distT="0" distB="0" distL="0" distR="0" wp14:anchorId="00A277D4" wp14:editId="2A285631">
-            <wp:extent cx="4562035" cy="3130550"/>
-            <wp:effectExtent l="0" t="0" r="0" b="0"/>
+          <wp:inline distT="0" distB="0" distL="0" distR="0" wp14:anchorId="00A277D4" wp14:editId="71A97638">
+            <wp:extent cx="4848895" cy="3327400"/>
+            <wp:effectExtent l="0" t="0" r="8890" b="6350"/>
             <wp:docPr id="1927890879" name="Picture 1" descr="A screenshot of a computer&#10;&#10;Description automatically generated"/>
             <wp:cNvGraphicFramePr>
               <a:graphicFrameLocks xmlns:a="http://schemas.openxmlformats.org/drawingml/2006/main" noChangeAspect="1"/>
@@ -255,7 +258,7 @@
                   <pic:spPr>
                     <a:xfrm>
                       <a:off x="0" y="0"/>
-                      <a:ext cx="4573258" cy="3138252"/>
+                      <a:ext cx="4870164" cy="3341995"/>
                     </a:xfrm>
                     <a:prstGeom prst="rect">
                       <a:avLst/>
@@ -411,7 +414,7 @@
     </w:p>
     <w:p>
       <w:pPr>
-        <w:spacing w:after="0" w:line="240" w:lineRule="auto"/>
+        <w:spacing w:line="240" w:lineRule="auto"/>
         <w:jc w:val="both"/>
         <w:rPr>
           <w:rFonts w:ascii="Britannic Bold" w:hAnsi="Britannic Bold"/>
@@ -433,6 +436,77 @@
     <w:p>
       <w:pPr>
         <w:spacing w:after="0" w:line="240" w:lineRule="auto"/>
+        <w:jc w:val="center"/>
+        <w:rPr>
+          <w:rFonts w:ascii="Britannic Bold" w:hAnsi="Britannic Bold"/>
+          <w:sz w:val="32"/>
+          <w:szCs w:val="32"/>
+          <w:u w:val="single"/>
+        </w:rPr>
+      </w:pPr>
+      <w:r>
+        <w:rPr>
+          <w:noProof/>
+        </w:rPr>
+        <w:drawing>
+          <wp:inline distT="0" distB="0" distL="0" distR="0" wp14:anchorId="59989019" wp14:editId="400F6137">
+            <wp:extent cx="4906002" cy="3359150"/>
+            <wp:effectExtent l="0" t="0" r="9525" b="0"/>
+            <wp:docPr id="881498288" name="Picture 1" descr="A screenshot of a computer program&#10;&#10;Description automatically generated"/>
+            <wp:cNvGraphicFramePr>
+              <a:graphicFrameLocks xmlns:a="http://schemas.openxmlformats.org/drawingml/2006/main" noChangeAspect="1"/>
+            </wp:cNvGraphicFramePr>
+            <a:graphic xmlns:a="http://schemas.openxmlformats.org/drawingml/2006/main">
+              <a:graphicData uri="http://schemas.openxmlformats.org/drawingml/2006/picture">
+                <pic:pic xmlns:pic="http://schemas.openxmlformats.org/drawingml/2006/picture">
+                  <pic:nvPicPr>
+                    <pic:cNvPr id="881498288" name="Picture 1" descr="A screenshot of a computer program&#10;&#10;Description automatically generated"/>
+                    <pic:cNvPicPr>
+                      <a:picLocks noChangeAspect="1"/>
+                    </pic:cNvPicPr>
+                  </pic:nvPicPr>
+                  <pic:blipFill>
+                    <a:blip r:embed="rId9">
+                      <a:extLst>
+                        <a:ext uri="{28A0092B-C50C-407E-A947-70E740481C1C}">
+                          <a14:useLocalDpi xmlns:a14="http://schemas.microsoft.com/office/drawing/2010/main" val="0"/>
+                        </a:ext>
+                      </a:extLst>
+                    </a:blip>
+                    <a:stretch>
+                      <a:fillRect/>
+                    </a:stretch>
+                  </pic:blipFill>
+                  <pic:spPr>
+                    <a:xfrm>
+                      <a:off x="0" y="0"/>
+                      <a:ext cx="4963453" cy="3398487"/>
+                    </a:xfrm>
+                    <a:prstGeom prst="rect">
+                      <a:avLst/>
+                    </a:prstGeom>
+                  </pic:spPr>
+                </pic:pic>
+              </a:graphicData>
+            </a:graphic>
+          </wp:inline>
+        </w:drawing>
+      </w:r>
+    </w:p>
+    <w:p>
+      <w:pPr>
+        <w:spacing w:line="240" w:lineRule="auto"/>
+        <w:rPr>
+          <w:rFonts w:ascii="Britannic Bold" w:hAnsi="Britannic Bold"/>
+          <w:sz w:val="32"/>
+          <w:szCs w:val="32"/>
+          <w:u w:val="single"/>
+        </w:rPr>
+      </w:pPr>
+    </w:p>
+    <w:p>
+      <w:pPr>
+        <w:spacing w:line="240" w:lineRule="auto"/>
         <w:rPr>
           <w:rFonts w:ascii="Britannic Bold" w:hAnsi="Britannic Bold"/>
           <w:sz w:val="32"/>
@@ -455,6 +529,66 @@
         <w:spacing w:after="0" w:line="240" w:lineRule="auto"/>
         <w:jc w:val="center"/>
         <w:rPr>
+          <w:rFonts w:ascii="Britannic Bold" w:hAnsi="Britannic Bold"/>
+          <w:sz w:val="32"/>
+          <w:szCs w:val="32"/>
+          <w:u w:val="single"/>
+        </w:rPr>
+      </w:pPr>
+      <w:r>
+        <w:rPr>
+          <w:noProof/>
+        </w:rPr>
+        <w:drawing>
+          <wp:inline distT="0" distB="0" distL="0" distR="0" wp14:anchorId="5AECC5A3" wp14:editId="6D20D16A">
+            <wp:extent cx="4856112" cy="3308350"/>
+            <wp:effectExtent l="0" t="0" r="1905" b="6350"/>
+            <wp:docPr id="713105913" name="Picture 1"/>
+            <wp:cNvGraphicFramePr>
+              <a:graphicFrameLocks xmlns:a="http://schemas.openxmlformats.org/drawingml/2006/main" noChangeAspect="1"/>
+            </wp:cNvGraphicFramePr>
+            <a:graphic xmlns:a="http://schemas.openxmlformats.org/drawingml/2006/main">
+              <a:graphicData uri="http://schemas.openxmlformats.org/drawingml/2006/picture">
+                <pic:pic xmlns:pic="http://schemas.openxmlformats.org/drawingml/2006/picture">
+                  <pic:nvPicPr>
+                    <pic:cNvPr id="713105913" name="Picture 1"/>
+                    <pic:cNvPicPr>
+                      <a:picLocks noChangeAspect="1"/>
+                    </pic:cNvPicPr>
+                  </pic:nvPicPr>
+                  <pic:blipFill>
+                    <a:blip r:embed="rId10">
+                      <a:extLst>
+                        <a:ext uri="{28A0092B-C50C-407E-A947-70E740481C1C}">
+                          <a14:useLocalDpi xmlns:a14="http://schemas.microsoft.com/office/drawing/2010/main" val="0"/>
+                        </a:ext>
+                      </a:extLst>
+                    </a:blip>
+                    <a:stretch>
+                      <a:fillRect/>
+                    </a:stretch>
+                  </pic:blipFill>
+                  <pic:spPr>
+                    <a:xfrm>
+                      <a:off x="0" y="0"/>
+                      <a:ext cx="4859169" cy="3310433"/>
+                    </a:xfrm>
+                    <a:prstGeom prst="rect">
+                      <a:avLst/>
+                    </a:prstGeom>
+                  </pic:spPr>
+                </pic:pic>
+              </a:graphicData>
+            </a:graphic>
+          </wp:inline>
+        </w:drawing>
+      </w:r>
+    </w:p>
+    <w:p>
+      <w:pPr>
+        <w:spacing w:after="0" w:line="240" w:lineRule="auto"/>
+        <w:jc w:val="center"/>
+        <w:rPr>
           <w:rFonts w:asciiTheme="majorHAnsi" w:hAnsiTheme="majorHAnsi" w:cstheme="majorHAnsi"/>
           <w:i/>
           <w:iCs/>
@@ -488,6 +622,82 @@
           <w:szCs w:val="18"/>
         </w:rPr>
       </w:pPr>
+    </w:p>
+    <w:p>
+      <w:pPr>
+        <w:spacing w:after="0" w:line="240" w:lineRule="auto"/>
+        <w:jc w:val="center"/>
+        <w:rPr>
+          <w:rFonts w:asciiTheme="majorHAnsi" w:hAnsiTheme="majorHAnsi" w:cstheme="majorHAnsi"/>
+          <w:i/>
+          <w:iCs/>
+          <w:color w:val="44546A" w:themeColor="text2"/>
+          <w:sz w:val="18"/>
+          <w:szCs w:val="18"/>
+        </w:rPr>
+      </w:pPr>
+      <w:r>
+        <w:rPr>
+          <w:noProof/>
+        </w:rPr>
+        <w:drawing>
+          <wp:inline distT="0" distB="0" distL="0" distR="0" wp14:anchorId="2A253A6D" wp14:editId="713F2A5B">
+            <wp:extent cx="4895850" cy="3310890"/>
+            <wp:effectExtent l="0" t="0" r="0" b="3810"/>
+            <wp:docPr id="170736992" name="Picture 1" descr="A screenshot of a computer&#10;&#10;Description automatically generated"/>
+            <wp:cNvGraphicFramePr>
+              <a:graphicFrameLocks xmlns:a="http://schemas.openxmlformats.org/drawingml/2006/main" noChangeAspect="1"/>
+            </wp:cNvGraphicFramePr>
+            <a:graphic xmlns:a="http://schemas.openxmlformats.org/drawingml/2006/main">
+              <a:graphicData uri="http://schemas.openxmlformats.org/drawingml/2006/picture">
+                <pic:pic xmlns:pic="http://schemas.openxmlformats.org/drawingml/2006/picture">
+                  <pic:nvPicPr>
+                    <pic:cNvPr id="170736992" name="Picture 1" descr="A screenshot of a computer&#10;&#10;Description automatically generated"/>
+                    <pic:cNvPicPr>
+                      <a:picLocks noChangeAspect="1"/>
+                    </pic:cNvPicPr>
+                  </pic:nvPicPr>
+                  <pic:blipFill>
+                    <a:blip r:embed="rId11">
+                      <a:extLst>
+                        <a:ext uri="{28A0092B-C50C-407E-A947-70E740481C1C}">
+                          <a14:useLocalDpi xmlns:a14="http://schemas.microsoft.com/office/drawing/2010/main" val="0"/>
+                        </a:ext>
+                      </a:extLst>
+                    </a:blip>
+                    <a:stretch>
+                      <a:fillRect/>
+                    </a:stretch>
+                  </pic:blipFill>
+                  <pic:spPr>
+                    <a:xfrm>
+                      <a:off x="0" y="0"/>
+                      <a:ext cx="4895850" cy="3310890"/>
+                    </a:xfrm>
+                    <a:prstGeom prst="rect">
+                      <a:avLst/>
+                    </a:prstGeom>
+                  </pic:spPr>
+                </pic:pic>
+              </a:graphicData>
+            </a:graphic>
+          </wp:inline>
+        </w:drawing>
+      </w:r>
+    </w:p>
+    <w:p>
+      <w:pPr>
+        <w:spacing w:after="0" w:line="240" w:lineRule="auto"/>
+        <w:jc w:val="center"/>
+        <w:rPr>
+          <w:rFonts w:asciiTheme="majorHAnsi" w:hAnsiTheme="majorHAnsi" w:cstheme="majorHAnsi"/>
+          <w:i/>
+          <w:iCs/>
+          <w:color w:val="44546A" w:themeColor="text2"/>
+          <w:sz w:val="18"/>
+          <w:szCs w:val="18"/>
+        </w:rPr>
+      </w:pPr>
       <w:r>
         <w:rPr>
           <w:rFonts w:asciiTheme="majorHAnsi" w:hAnsiTheme="majorHAnsi" w:cstheme="majorHAnsi"/>
@@ -568,7 +778,7 @@
     </w:p>
     <w:p>
       <w:pPr>
-        <w:spacing w:after="0" w:line="240" w:lineRule="auto"/>
+        <w:spacing w:line="240" w:lineRule="auto"/>
         <w:rPr>
           <w:rFonts w:ascii="Times New Roman" w:hAnsi="Times New Roman" w:cs="Times New Roman"/>
           <w:sz w:val="32"/>
@@ -658,7 +868,7 @@
     </w:p>
     <w:p>
       <w:pPr>
-        <w:spacing w:after="0" w:line="240" w:lineRule="auto"/>
+        <w:spacing w:line="240" w:lineRule="auto"/>
         <w:jc w:val="both"/>
         <w:rPr>
           <w:rFonts w:ascii="Britannic Bold" w:hAnsi="Britannic Bold"/>
@@ -680,6 +890,66 @@
     <w:p>
       <w:pPr>
         <w:spacing w:after="0" w:line="240" w:lineRule="auto"/>
+        <w:jc w:val="center"/>
+        <w:rPr>
+          <w:rFonts w:ascii="Britannic Bold" w:hAnsi="Britannic Bold"/>
+          <w:sz w:val="32"/>
+          <w:szCs w:val="32"/>
+          <w:u w:val="single"/>
+        </w:rPr>
+      </w:pPr>
+      <w:r>
+        <w:rPr>
+          <w:noProof/>
+        </w:rPr>
+        <w:drawing>
+          <wp:inline distT="0" distB="0" distL="0" distR="0" wp14:anchorId="72621EC0" wp14:editId="39429E51">
+            <wp:extent cx="4787900" cy="3330575"/>
+            <wp:effectExtent l="0" t="0" r="0" b="3175"/>
+            <wp:docPr id="1486352486" name="Picture 1" descr="A computer screen shot of a program&#10;&#10;Description automatically generated"/>
+            <wp:cNvGraphicFramePr>
+              <a:graphicFrameLocks xmlns:a="http://schemas.openxmlformats.org/drawingml/2006/main" noChangeAspect="1"/>
+            </wp:cNvGraphicFramePr>
+            <a:graphic xmlns:a="http://schemas.openxmlformats.org/drawingml/2006/main">
+              <a:graphicData uri="http://schemas.openxmlformats.org/drawingml/2006/picture">
+                <pic:pic xmlns:pic="http://schemas.openxmlformats.org/drawingml/2006/picture">
+                  <pic:nvPicPr>
+                    <pic:cNvPr id="1486352486" name="Picture 1" descr="A computer screen shot of a program&#10;&#10;Description automatically generated"/>
+                    <pic:cNvPicPr>
+                      <a:picLocks noChangeAspect="1"/>
+                    </pic:cNvPicPr>
+                  </pic:nvPicPr>
+                  <pic:blipFill>
+                    <a:blip r:embed="rId12">
+                      <a:extLst>
+                        <a:ext uri="{28A0092B-C50C-407E-A947-70E740481C1C}">
+                          <a14:useLocalDpi xmlns:a14="http://schemas.microsoft.com/office/drawing/2010/main" val="0"/>
+                        </a:ext>
+                      </a:extLst>
+                    </a:blip>
+                    <a:stretch>
+                      <a:fillRect/>
+                    </a:stretch>
+                  </pic:blipFill>
+                  <pic:spPr>
+                    <a:xfrm>
+                      <a:off x="0" y="0"/>
+                      <a:ext cx="4787900" cy="3330575"/>
+                    </a:xfrm>
+                    <a:prstGeom prst="rect">
+                      <a:avLst/>
+                    </a:prstGeom>
+                  </pic:spPr>
+                </pic:pic>
+              </a:graphicData>
+            </a:graphic>
+          </wp:inline>
+        </w:drawing>
+      </w:r>
+    </w:p>
+    <w:p>
+      <w:pPr>
+        <w:spacing w:line="240" w:lineRule="auto"/>
         <w:rPr>
           <w:rFonts w:ascii="Britannic Bold" w:hAnsi="Britannic Bold"/>
           <w:sz w:val="32"/>
@@ -702,6 +972,66 @@
         <w:spacing w:after="0" w:line="240" w:lineRule="auto"/>
         <w:jc w:val="center"/>
         <w:rPr>
+          <w:rFonts w:ascii="Britannic Bold" w:hAnsi="Britannic Bold"/>
+          <w:sz w:val="32"/>
+          <w:szCs w:val="32"/>
+          <w:u w:val="single"/>
+        </w:rPr>
+      </w:pPr>
+      <w:r>
+        <w:rPr>
+          <w:noProof/>
+        </w:rPr>
+        <w:drawing>
+          <wp:inline distT="0" distB="0" distL="0" distR="0" wp14:anchorId="1BD5F93B" wp14:editId="26AC5752">
+            <wp:extent cx="4756150" cy="3232466"/>
+            <wp:effectExtent l="0" t="0" r="6350" b="6350"/>
+            <wp:docPr id="749285652" name="Picture 1" descr="A computer screen with numbers and numbers&#10;&#10;Description automatically generated"/>
+            <wp:cNvGraphicFramePr>
+              <a:graphicFrameLocks xmlns:a="http://schemas.openxmlformats.org/drawingml/2006/main" noChangeAspect="1"/>
+            </wp:cNvGraphicFramePr>
+            <a:graphic xmlns:a="http://schemas.openxmlformats.org/drawingml/2006/main">
+              <a:graphicData uri="http://schemas.openxmlformats.org/drawingml/2006/picture">
+                <pic:pic xmlns:pic="http://schemas.openxmlformats.org/drawingml/2006/picture">
+                  <pic:nvPicPr>
+                    <pic:cNvPr id="749285652" name="Picture 1" descr="A computer screen with numbers and numbers&#10;&#10;Description automatically generated"/>
+                    <pic:cNvPicPr>
+                      <a:picLocks noChangeAspect="1"/>
+                    </pic:cNvPicPr>
+                  </pic:nvPicPr>
+                  <pic:blipFill>
+                    <a:blip r:embed="rId13">
+                      <a:extLst>
+                        <a:ext uri="{28A0092B-C50C-407E-A947-70E740481C1C}">
+                          <a14:useLocalDpi xmlns:a14="http://schemas.microsoft.com/office/drawing/2010/main" val="0"/>
+                        </a:ext>
+                      </a:extLst>
+                    </a:blip>
+                    <a:stretch>
+                      <a:fillRect/>
+                    </a:stretch>
+                  </pic:blipFill>
+                  <pic:spPr>
+                    <a:xfrm>
+                      <a:off x="0" y="0"/>
+                      <a:ext cx="4758659" cy="3234171"/>
+                    </a:xfrm>
+                    <a:prstGeom prst="rect">
+                      <a:avLst/>
+                    </a:prstGeom>
+                  </pic:spPr>
+                </pic:pic>
+              </a:graphicData>
+            </a:graphic>
+          </wp:inline>
+        </w:drawing>
+      </w:r>
+    </w:p>
+    <w:p>
+      <w:pPr>
+        <w:spacing w:after="0" w:line="240" w:lineRule="auto"/>
+        <w:jc w:val="center"/>
+        <w:rPr>
           <w:rFonts w:asciiTheme="majorHAnsi" w:hAnsiTheme="majorHAnsi" w:cstheme="majorHAnsi"/>
           <w:i/>
           <w:iCs/>
@@ -737,6 +1067,68 @@
       </w:pPr>
       <w:r>
         <w:rPr>
+          <w:noProof/>
+        </w:rPr>
+        <w:drawing>
+          <wp:inline distT="0" distB="0" distL="0" distR="0" wp14:anchorId="523655A8" wp14:editId="0980E3C1">
+            <wp:extent cx="4787900" cy="3243580"/>
+            <wp:effectExtent l="0" t="0" r="0" b="0"/>
+            <wp:docPr id="972130991" name="Picture 1" descr="A screenshot of a computer&#10;&#10;Description automatically generated"/>
+            <wp:cNvGraphicFramePr>
+              <a:graphicFrameLocks xmlns:a="http://schemas.openxmlformats.org/drawingml/2006/main" noChangeAspect="1"/>
+            </wp:cNvGraphicFramePr>
+            <a:graphic xmlns:a="http://schemas.openxmlformats.org/drawingml/2006/main">
+              <a:graphicData uri="http://schemas.openxmlformats.org/drawingml/2006/picture">
+                <pic:pic xmlns:pic="http://schemas.openxmlformats.org/drawingml/2006/picture">
+                  <pic:nvPicPr>
+                    <pic:cNvPr id="972130991" name="Picture 1" descr="A screenshot of a computer&#10;&#10;Description automatically generated"/>
+                    <pic:cNvPicPr>
+                      <a:picLocks noChangeAspect="1"/>
+                    </pic:cNvPicPr>
+                  </pic:nvPicPr>
+                  <pic:blipFill>
+                    <a:blip r:embed="rId14">
+                      <a:extLst>
+                        <a:ext uri="{28A0092B-C50C-407E-A947-70E740481C1C}">
+                          <a14:useLocalDpi xmlns:a14="http://schemas.microsoft.com/office/drawing/2010/main" val="0"/>
+                        </a:ext>
+                      </a:extLst>
+                    </a:blip>
+                    <a:stretch>
+                      <a:fillRect/>
+                    </a:stretch>
+                  </pic:blipFill>
+                  <pic:spPr>
+                    <a:xfrm>
+                      <a:off x="0" y="0"/>
+                      <a:ext cx="4787900" cy="3243580"/>
+                    </a:xfrm>
+                    <a:prstGeom prst="rect">
+                      <a:avLst/>
+                    </a:prstGeom>
+                  </pic:spPr>
+                </pic:pic>
+              </a:graphicData>
+            </a:graphic>
+          </wp:inline>
+        </w:drawing>
+      </w:r>
+    </w:p>
+    <w:p>
+      <w:pPr>
+        <w:spacing w:after="0" w:line="240" w:lineRule="auto"/>
+        <w:jc w:val="center"/>
+        <w:rPr>
+          <w:rFonts w:asciiTheme="majorHAnsi" w:hAnsiTheme="majorHAnsi" w:cstheme="majorHAnsi"/>
+          <w:i/>
+          <w:iCs/>
+          <w:color w:val="44546A" w:themeColor="text2"/>
+          <w:sz w:val="18"/>
+          <w:szCs w:val="18"/>
+        </w:rPr>
+      </w:pPr>
+      <w:r>
+        <w:rPr>
           <w:rFonts w:asciiTheme="majorHAnsi" w:hAnsiTheme="majorHAnsi" w:cstheme="majorHAnsi"/>
           <w:i/>
           <w:iCs/>
@@ -835,8 +1227,8 @@
       </w:pPr>
     </w:p>
     <w:sectPr>
-      <w:headerReference w:type="default" r:id="rId9"/>
-      <w:footerReference w:type="default" r:id="rId10"/>
+      <w:headerReference w:type="default" r:id="rId15"/>
+      <w:footerReference w:type="default" r:id="rId16"/>
       <w:pgSz w:w="12240" w:h="15840"/>
       <w:pgMar w:top="1440" w:right="1440" w:bottom="1440" w:left="1440" w:header="720" w:footer="720" w:gutter="0"/>
       <w:pgBorders w:offsetFrom="page">
@@ -982,7 +1374,16 @@
         <w:sz w:val="26"/>
         <w:szCs w:val="26"/>
       </w:rPr>
-      <w:t xml:space="preserve">     </w:t>
+      <w:t xml:space="preserve">   </w:t>
+    </w:r>
+    <w:proofErr w:type="gramStart"/>
+    <w:r>
+      <w:rPr>
+        <w:rFonts w:ascii="Britannic Bold" w:hAnsi="Britannic Bold"/>
+        <w:sz w:val="26"/>
+        <w:szCs w:val="26"/>
+      </w:rPr>
+      <w:t xml:space="preserve">  </w:t>
     </w:r>
     <w:r>
       <w:rPr>
@@ -998,7 +1399,16 @@
         <w:sz w:val="26"/>
         <w:szCs w:val="26"/>
       </w:rPr>
-      <w:t>[COMPUTER ARCHITECTURE AND LOGIC DESIGN]</w:t>
+      <w:t>[</w:t>
+    </w:r>
+    <w:proofErr w:type="gramEnd"/>
+    <w:r>
+      <w:rPr>
+        <w:rFonts w:ascii="Britannic Bold" w:hAnsi="Britannic Bold" w:cs="Times New Roman"/>
+        <w:sz w:val="26"/>
+        <w:szCs w:val="26"/>
+      </w:rPr>
+      <w:t>COMPUTER ARCHITECTURE AND LOGIC DESIGN]</w:t>
     </w:r>
   </w:p>
   <w:p>

</xml_diff>